<commit_message>
context diagram to SRS
</commit_message>
<xml_diff>
--- a/Garcon_SRS.docx
+++ b/Garcon_SRS.docx
@@ -296,6 +296,10 @@
     <w:sdt>
       <w:sdtPr>
         <w:rPr>
+          <w:rFonts w:ascii="Times New Roman" w:eastAsia="Times New Roman" w:hAnsi="Times New Roman" w:cs="Times New Roman"/>
+          <w:b w:val="0"/>
+          <w:bCs w:val="0"/>
+          <w:kern w:val="0"/>
           <w:sz w:val="36"/>
           <w:szCs w:val="36"/>
           <w:lang w:val="tr-TR"/>
@@ -308,10 +312,6 @@
       </w:sdtPr>
       <w:sdtEndPr>
         <w:rPr>
-          <w:rFonts w:ascii="Times New Roman" w:eastAsia="Times New Roman" w:hAnsi="Times New Roman" w:cs="Times New Roman"/>
-          <w:b w:val="0"/>
-          <w:bCs w:val="0"/>
-          <w:kern w:val="0"/>
           <w:sz w:val="20"/>
           <w:szCs w:val="20"/>
         </w:rPr>
@@ -440,28 +440,7 @@
               <w:sz w:val="28"/>
               <w:szCs w:val="28"/>
             </w:rPr>
-            <w:t>1.</w:t>
-          </w:r>
-          <w:r>
-            <w:rPr>
-              <w:sz w:val="28"/>
-              <w:szCs w:val="28"/>
-            </w:rPr>
-            <w:t>2</w:t>
-          </w:r>
-          <w:r>
-            <w:rPr>
-              <w:sz w:val="28"/>
-              <w:szCs w:val="28"/>
-            </w:rPr>
-            <w:t xml:space="preserve"> </w:t>
-          </w:r>
-          <w:r>
-            <w:rPr>
-              <w:sz w:val="28"/>
-              <w:szCs w:val="28"/>
-            </w:rPr>
-            <w:t>Scope</w:t>
+            <w:t>1.2 Scope</w:t>
           </w:r>
           <w:r>
             <w:rPr>
@@ -493,28 +472,7 @@
               <w:sz w:val="28"/>
               <w:szCs w:val="28"/>
             </w:rPr>
-            <w:t>1.</w:t>
-          </w:r>
-          <w:r>
-            <w:rPr>
-              <w:sz w:val="28"/>
-              <w:szCs w:val="28"/>
-            </w:rPr>
-            <w:t>3</w:t>
-          </w:r>
-          <w:r>
-            <w:rPr>
-              <w:sz w:val="28"/>
-              <w:szCs w:val="28"/>
-            </w:rPr>
-            <w:t xml:space="preserve"> </w:t>
-          </w:r>
-          <w:r>
-            <w:rPr>
-              <w:sz w:val="28"/>
-              <w:szCs w:val="28"/>
-            </w:rPr>
-            <w:t>System Overview</w:t>
+            <w:t>1.3 System Overview</w:t>
           </w:r>
           <w:r>
             <w:rPr>
@@ -769,25 +727,7 @@
               <w:sz w:val="28"/>
               <w:szCs w:val="28"/>
             </w:rPr>
-            <w:t>3</w:t>
-          </w:r>
-          <w:r>
-            <w:rPr>
-              <w:b/>
-              <w:bCs/>
-              <w:sz w:val="28"/>
-              <w:szCs w:val="28"/>
-            </w:rPr>
-            <w:t xml:space="preserve">. </w:t>
-          </w:r>
-          <w:r>
-            <w:rPr>
-              <w:b/>
-              <w:bCs/>
-              <w:sz w:val="28"/>
-              <w:szCs w:val="28"/>
-            </w:rPr>
-            <w:t>Specific Requirements</w:t>
+            <w:t>3. Specific Requirements</w:t>
           </w:r>
           <w:r>
             <w:rPr>
@@ -821,21 +761,7 @@
               <w:sz w:val="28"/>
               <w:szCs w:val="28"/>
             </w:rPr>
-            <w:t>3</w:t>
-          </w:r>
-          <w:r>
-            <w:rPr>
-              <w:sz w:val="28"/>
-              <w:szCs w:val="28"/>
-            </w:rPr>
-            <w:t xml:space="preserve">.1 </w:t>
-          </w:r>
-          <w:r>
-            <w:rPr>
-              <w:sz w:val="28"/>
-              <w:szCs w:val="28"/>
-            </w:rPr>
-            <w:t>External Interfaces</w:t>
+            <w:t>3.1 External Interfaces</w:t>
           </w:r>
           <w:r>
             <w:rPr>
@@ -867,21 +793,7 @@
               <w:sz w:val="28"/>
               <w:szCs w:val="28"/>
             </w:rPr>
-            <w:t>3.</w:t>
-          </w:r>
-          <w:r>
-            <w:rPr>
-              <w:sz w:val="28"/>
-              <w:szCs w:val="28"/>
-            </w:rPr>
-            <w:t xml:space="preserve">2 </w:t>
-          </w:r>
-          <w:r>
-            <w:rPr>
-              <w:sz w:val="28"/>
-              <w:szCs w:val="28"/>
-            </w:rPr>
-            <w:t>Functions</w:t>
+            <w:t>3.2 Functions</w:t>
           </w:r>
           <w:r>
             <w:rPr>
@@ -913,21 +825,7 @@
               <w:sz w:val="28"/>
               <w:szCs w:val="28"/>
             </w:rPr>
-            <w:t>3.3</w:t>
-          </w:r>
-          <w:r>
-            <w:rPr>
-              <w:sz w:val="28"/>
-              <w:szCs w:val="28"/>
-            </w:rPr>
-            <w:t xml:space="preserve"> </w:t>
-          </w:r>
-          <w:r>
-            <w:rPr>
-              <w:sz w:val="28"/>
-              <w:szCs w:val="28"/>
-            </w:rPr>
-            <w:t>Usability Requirements</w:t>
+            <w:t>3.3 Usability Requirements</w:t>
           </w:r>
           <w:r>
             <w:rPr>
@@ -959,21 +857,7 @@
               <w:sz w:val="28"/>
               <w:szCs w:val="28"/>
             </w:rPr>
-            <w:t>3</w:t>
-          </w:r>
-          <w:r>
-            <w:rPr>
-              <w:sz w:val="28"/>
-              <w:szCs w:val="28"/>
-            </w:rPr>
-            <w:t xml:space="preserve">.4 </w:t>
-          </w:r>
-          <w:r>
-            <w:rPr>
-              <w:sz w:val="28"/>
-              <w:szCs w:val="28"/>
-            </w:rPr>
-            <w:t>Performance Requirements</w:t>
+            <w:t>3.4 Performance Requirements</w:t>
           </w:r>
           <w:r>
             <w:rPr>
@@ -1005,35 +889,7 @@
               <w:sz w:val="28"/>
               <w:szCs w:val="28"/>
             </w:rPr>
-            <w:t>3.</w:t>
-          </w:r>
-          <w:r>
-            <w:rPr>
-              <w:sz w:val="28"/>
-              <w:szCs w:val="28"/>
-            </w:rPr>
-            <w:t>5</w:t>
-          </w:r>
-          <w:r>
-            <w:rPr>
-              <w:sz w:val="28"/>
-              <w:szCs w:val="28"/>
-            </w:rPr>
-            <w:t xml:space="preserve"> </w:t>
-          </w:r>
-          <w:r>
-            <w:rPr>
-              <w:sz w:val="28"/>
-              <w:szCs w:val="28"/>
-            </w:rPr>
-            <w:t xml:space="preserve">Logical Database </w:t>
-          </w:r>
-          <w:r>
-            <w:rPr>
-              <w:sz w:val="28"/>
-              <w:szCs w:val="28"/>
-            </w:rPr>
-            <w:t>Requirements</w:t>
+            <w:t>3.5 Logical Database Requirements</w:t>
           </w:r>
           <w:r>
             <w:rPr>
@@ -1065,28 +921,7 @@
               <w:sz w:val="28"/>
               <w:szCs w:val="28"/>
             </w:rPr>
-            <w:t>3.</w:t>
-          </w:r>
-          <w:r>
-            <w:rPr>
-              <w:sz w:val="28"/>
-              <w:szCs w:val="28"/>
-            </w:rPr>
-            <w:t>6</w:t>
-          </w:r>
-          <w:r>
-            <w:rPr>
-              <w:sz w:val="28"/>
-              <w:szCs w:val="28"/>
-            </w:rPr>
-            <w:t xml:space="preserve"> </w:t>
-          </w:r>
-          <w:r>
-            <w:rPr>
-              <w:sz w:val="28"/>
-              <w:szCs w:val="28"/>
-            </w:rPr>
-            <w:t>Design Constraints</w:t>
+            <w:t>3.6 Design Constraints</w:t>
           </w:r>
           <w:r>
             <w:rPr>
@@ -1118,28 +953,7 @@
               <w:sz w:val="28"/>
               <w:szCs w:val="28"/>
             </w:rPr>
-            <w:t>3.</w:t>
-          </w:r>
-          <w:r>
-            <w:rPr>
-              <w:sz w:val="28"/>
-              <w:szCs w:val="28"/>
-            </w:rPr>
-            <w:t>7</w:t>
-          </w:r>
-          <w:r>
-            <w:rPr>
-              <w:sz w:val="28"/>
-              <w:szCs w:val="28"/>
-            </w:rPr>
-            <w:t xml:space="preserve"> </w:t>
-          </w:r>
-          <w:r>
-            <w:rPr>
-              <w:sz w:val="28"/>
-              <w:szCs w:val="28"/>
-            </w:rPr>
-            <w:t>Software System Attributes</w:t>
+            <w:t>3.7 Software System Attributes</w:t>
           </w:r>
           <w:r>
             <w:rPr>
@@ -1167,28 +981,7 @@
               <w:sz w:val="28"/>
               <w:szCs w:val="28"/>
             </w:rPr>
-            <w:t>3.</w:t>
-          </w:r>
-          <w:r>
-            <w:rPr>
-              <w:sz w:val="28"/>
-              <w:szCs w:val="28"/>
-            </w:rPr>
-            <w:t>8</w:t>
-          </w:r>
-          <w:r>
-            <w:rPr>
-              <w:sz w:val="28"/>
-              <w:szCs w:val="28"/>
-            </w:rPr>
-            <w:t xml:space="preserve"> </w:t>
-          </w:r>
-          <w:r>
-            <w:rPr>
-              <w:sz w:val="28"/>
-              <w:szCs w:val="28"/>
-            </w:rPr>
-            <w:t>Supporting Information</w:t>
+            <w:t>3.8 Supporting Information</w:t>
           </w:r>
           <w:r>
             <w:ptab w:relativeTo="margin" w:alignment="right" w:leader="dot"/>
@@ -1295,8 +1088,8 @@
     </w:p>
     <w:p>
       <w:pPr>
-        <w:rPr>
-          <w:rFonts w:ascii="Arial" w:eastAsia="Arial" w:hAnsi="Arial" w:cs="Arial"/>
+        <w:spacing w:before="11" w:line="240" w:lineRule="exact"/>
+        <w:rPr>
           <w:sz w:val="24"/>
           <w:szCs w:val="24"/>
         </w:rPr>
@@ -1309,6 +1102,39 @@
         </w:rPr>
         <w:t>Figure   1: Context Diagram.....................................................................................7</w:t>
       </w:r>
+      <w:r>
+        <w:rPr>
+          <w:sz w:val="24"/>
+          <w:szCs w:val="24"/>
+        </w:rPr>
+        <w:t xml:space="preserve"> </w:t>
+      </w:r>
+    </w:p>
+    <w:p>
+      <w:pPr>
+        <w:rPr>
+          <w:rFonts w:ascii="Arial" w:eastAsia="Arial" w:hAnsi="Arial" w:cs="Arial"/>
+          <w:sz w:val="24"/>
+          <w:szCs w:val="24"/>
+        </w:rPr>
+      </w:pPr>
+      <w:r>
+        <w:rPr>
+          <w:rFonts w:ascii="Arial" w:eastAsia="Arial" w:hAnsi="Arial" w:cs="Arial"/>
+          <w:sz w:val="24"/>
+          <w:szCs w:val="24"/>
+        </w:rPr>
+        <w:t>Figure   2: Use Case Diagram..................................................................................7</w:t>
+      </w:r>
+    </w:p>
+    <w:p>
+      <w:pPr>
+        <w:rPr>
+          <w:rFonts w:ascii="Arial" w:eastAsia="Arial" w:hAnsi="Arial" w:cs="Arial"/>
+          <w:sz w:val="24"/>
+          <w:szCs w:val="24"/>
+        </w:rPr>
+      </w:pPr>
     </w:p>
     <w:p>
       <w:pPr>
@@ -1344,13 +1170,7 @@
           <w:rFonts w:eastAsia="Arial"/>
         </w:rPr>
         <w:lastRenderedPageBreak/>
-        <w:t xml:space="preserve">Table of </w:t>
-      </w:r>
-      <w:r>
-        <w:rPr>
-          <w:rFonts w:eastAsia="Arial"/>
-        </w:rPr>
-        <w:t>Tables</w:t>
+        <w:t>Table of Tables</w:t>
       </w:r>
     </w:p>
     <w:p>
@@ -1685,6 +1505,109 @@
           <w:szCs w:val="36"/>
         </w:rPr>
         <w:t>Introduction</w:t>
+      </w:r>
+    </w:p>
+    <w:p>
+      <w:pPr>
+        <w:rPr>
+          <w:rFonts w:eastAsia="Arial"/>
+          <w:sz w:val="24"/>
+          <w:szCs w:val="24"/>
+        </w:rPr>
+      </w:pPr>
+      <w:r>
+        <w:rPr>
+          <w:rFonts w:eastAsia="Arial"/>
+          <w:sz w:val="24"/>
+          <w:szCs w:val="24"/>
+        </w:rPr>
+        <w:t xml:space="preserve">This document is Software Requirement Specification for </w:t>
+      </w:r>
+      <w:r>
+        <w:rPr>
+          <w:rFonts w:eastAsia="Arial"/>
+          <w:sz w:val="24"/>
+          <w:szCs w:val="24"/>
+        </w:rPr>
+        <w:t>Microsoft’s smart campus project, called Garcon.</w:t>
+      </w:r>
+    </w:p>
+    <w:p>
+      <w:pPr>
+        <w:pStyle w:val="Balk2"/>
+        <w:numPr>
+          <w:ilvl w:val="1"/>
+          <w:numId w:val="3"/>
+        </w:numPr>
+        <w:rPr>
+          <w:sz w:val="32"/>
+          <w:szCs w:val="32"/>
+        </w:rPr>
+      </w:pPr>
+      <w:r>
+        <w:rPr>
+          <w:sz w:val="32"/>
+          <w:szCs w:val="32"/>
+        </w:rPr>
+        <w:t>P</w:t>
+      </w:r>
+      <w:r>
+        <w:rPr>
+          <w:sz w:val="32"/>
+          <w:szCs w:val="32"/>
+        </w:rPr>
+        <w:t>u</w:t>
+      </w:r>
+      <w:r>
+        <w:rPr>
+          <w:sz w:val="32"/>
+          <w:szCs w:val="32"/>
+        </w:rPr>
+        <w:t>rpose of the System</w:t>
+      </w:r>
+    </w:p>
+    <w:p>
+      <w:pPr>
+        <w:ind w:left="720"/>
+        <w:rPr>
+          <w:sz w:val="24"/>
+          <w:szCs w:val="24"/>
+        </w:rPr>
+      </w:pPr>
+      <w:r>
+        <w:rPr>
+          <w:sz w:val="24"/>
+          <w:szCs w:val="24"/>
+        </w:rPr>
+        <w:t xml:space="preserve">The purpose of </w:t>
+      </w:r>
+      <w:r>
+        <w:rPr>
+          <w:sz w:val="24"/>
+          <w:szCs w:val="24"/>
+        </w:rPr>
+        <w:t>the</w:t>
+      </w:r>
+      <w:r>
+        <w:rPr>
+          <w:sz w:val="24"/>
+          <w:szCs w:val="24"/>
+        </w:rPr>
+        <w:t xml:space="preserve"> project is </w:t>
+      </w:r>
+      <w:r>
+        <w:rPr>
+          <w:sz w:val="24"/>
+          <w:szCs w:val="24"/>
+        </w:rPr>
+        <w:t xml:space="preserve">making METU campus smarter than ever. Making the campus an interactive environment for both students and workers. </w:t>
+      </w:r>
+      <w:r>
+        <w:rPr>
+          <w:sz w:val="24"/>
+          <w:szCs w:val="24"/>
+        </w:rPr>
+        <w:t>When there is a campus wide security issue, or environment issue students can immediately inform workers of campus with this system. Also, it enables students to get information about campus transportation and food possibilities.</w:t>
       </w:r>
     </w:p>
     <w:p>
@@ -1705,22 +1628,10 @@
           <w:sz w:val="32"/>
           <w:szCs w:val="32"/>
         </w:rPr>
-        <w:t>1.1 P</w:t>
-      </w:r>
-      <w:r>
-        <w:rPr>
-          <w:sz w:val="32"/>
-          <w:szCs w:val="32"/>
-        </w:rPr>
-        <w:t>u</w:t>
-      </w:r>
-      <w:r>
-        <w:rPr>
-          <w:sz w:val="32"/>
-          <w:szCs w:val="32"/>
-        </w:rPr>
-        <w:t>rpose of the System</w:t>
-      </w:r>
+        <w:t>1.2 Scope</w:t>
+      </w:r>
+      <w:bookmarkStart w:id="0" w:name="_GoBack"/>
+      <w:bookmarkEnd w:id="0"/>
     </w:p>
     <w:p>
       <w:pPr>
@@ -1740,7 +1651,264 @@
           <w:sz w:val="32"/>
           <w:szCs w:val="32"/>
         </w:rPr>
-        <w:t>1.2 Scope</w:t>
+        <w:t xml:space="preserve">1.3 </w:t>
+      </w:r>
+      <w:r>
+        <w:rPr>
+          <w:sz w:val="32"/>
+          <w:szCs w:val="32"/>
+        </w:rPr>
+        <w:t>System Overview</w:t>
+      </w:r>
+    </w:p>
+    <w:p>
+      <w:pPr>
+        <w:rPr>
+          <w:sz w:val="24"/>
+          <w:szCs w:val="24"/>
+        </w:rPr>
+      </w:pPr>
+      <w:r>
+        <w:tab/>
+      </w:r>
+      <w:r>
+        <w:rPr>
+          <w:sz w:val="24"/>
+          <w:szCs w:val="24"/>
+        </w:rPr>
+        <w:t>This section will give general information about the system.</w:t>
+      </w:r>
+    </w:p>
+    <w:p>
+      <w:pPr>
+        <w:pStyle w:val="Balk3"/>
+        <w:numPr>
+          <w:ilvl w:val="0"/>
+          <w:numId w:val="0"/>
+        </w:numPr>
+        <w:ind w:left="1440"/>
+        <w:rPr>
+          <w:sz w:val="32"/>
+          <w:szCs w:val="32"/>
+        </w:rPr>
+      </w:pPr>
+      <w:r>
+        <w:rPr>
+          <w:sz w:val="32"/>
+          <w:szCs w:val="32"/>
+        </w:rPr>
+        <w:t>1.3.1</w:t>
+      </w:r>
+      <w:r>
+        <w:rPr>
+          <w:sz w:val="32"/>
+          <w:szCs w:val="32"/>
+        </w:rPr>
+        <w:t xml:space="preserve"> System Perspective</w:t>
+      </w:r>
+    </w:p>
+    <w:p>
+      <w:pPr>
+        <w:ind w:left="1440"/>
+        <w:rPr>
+          <w:sz w:val="24"/>
+          <w:szCs w:val="24"/>
+        </w:rPr>
+      </w:pPr>
+      <w:r>
+        <w:rPr>
+          <w:sz w:val="24"/>
+          <w:szCs w:val="24"/>
+        </w:rPr>
+        <w:t xml:space="preserve">General purpose of this system is making students life in campus much easier than before. System uses a card reader device for student id cards to authenticate students. Then, waits for the student to talk. When student talks, speech to text service analyses the speech and decides whether student opening an issue or </w:t>
+      </w:r>
+      <w:r>
+        <w:rPr>
+          <w:sz w:val="24"/>
+          <w:szCs w:val="24"/>
+        </w:rPr>
+        <w:t>asking for an information. After this stage, Garcon will do whatever students want automatically</w:t>
+      </w:r>
+      <w:r>
+        <w:rPr>
+          <w:sz w:val="24"/>
+          <w:szCs w:val="24"/>
+        </w:rPr>
+        <w:t>. If an issue opened , mailing service activated; or if an information asked, then Garcon will get the information to the student from various services.</w:t>
+      </w:r>
+    </w:p>
+    <w:p/>
+    <w:p>
+      <w:r>
+        <w:rPr>
+          <w:noProof/>
+        </w:rPr>
+        <w:lastRenderedPageBreak/>
+        <w:drawing>
+          <wp:inline distT="0" distB="0" distL="0" distR="0">
+            <wp:extent cx="6386514" cy="5073707"/>
+            <wp:effectExtent l="0" t="0" r="0" b="0"/>
+            <wp:docPr id="3" name="Resim 3"/>
+            <wp:cNvGraphicFramePr>
+              <a:graphicFrameLocks xmlns:a="http://schemas.openxmlformats.org/drawingml/2006/main" noChangeAspect="1"/>
+            </wp:cNvGraphicFramePr>
+            <a:graphic xmlns:a="http://schemas.openxmlformats.org/drawingml/2006/main">
+              <a:graphicData uri="http://schemas.openxmlformats.org/drawingml/2006/picture">
+                <pic:pic xmlns:pic="http://schemas.openxmlformats.org/drawingml/2006/picture">
+                  <pic:nvPicPr>
+                    <pic:cNvPr id="0" name="Picture 1"/>
+                    <pic:cNvPicPr>
+                      <a:picLocks noChangeAspect="1" noChangeArrowheads="1"/>
+                    </pic:cNvPicPr>
+                  </pic:nvPicPr>
+                  <pic:blipFill rotWithShape="1">
+                    <a:blip r:embed="rId9">
+                      <a:extLst>
+                        <a:ext uri="{28A0092B-C50C-407E-A947-70E740481C1C}">
+                          <a14:useLocalDpi xmlns:a14="http://schemas.microsoft.com/office/drawing/2010/main" val="0"/>
+                        </a:ext>
+                      </a:extLst>
+                    </a:blip>
+                    <a:srcRect t="2728" r="7621" b="3016"/>
+                    <a:stretch/>
+                  </pic:blipFill>
+                  <pic:spPr bwMode="auto">
+                    <a:xfrm>
+                      <a:off x="0" y="0"/>
+                      <a:ext cx="6448726" cy="5123131"/>
+                    </a:xfrm>
+                    <a:prstGeom prst="rect">
+                      <a:avLst/>
+                    </a:prstGeom>
+                    <a:noFill/>
+                    <a:ln>
+                      <a:noFill/>
+                    </a:ln>
+                    <a:extLst>
+                      <a:ext uri="{53640926-AAD7-44D8-BBD7-CCE9431645EC}">
+                        <a14:shadowObscured xmlns:a14="http://schemas.microsoft.com/office/drawing/2010/main"/>
+                      </a:ext>
+                    </a:extLst>
+                  </pic:spPr>
+                </pic:pic>
+              </a:graphicData>
+            </a:graphic>
+          </wp:inline>
+        </w:drawing>
+      </w:r>
+    </w:p>
+    <w:p>
+      <w:pPr>
+        <w:rPr>
+          <w:b/>
+        </w:rPr>
+      </w:pPr>
+      <w:r>
+        <w:tab/>
+      </w:r>
+      <w:r>
+        <w:tab/>
+      </w:r>
+      <w:r>
+        <w:tab/>
+      </w:r>
+      <w:r>
+        <w:tab/>
+      </w:r>
+      <w:r>
+        <w:tab/>
+        <w:t xml:space="preserve">   </w:t>
+      </w:r>
+      <w:r>
+        <w:rPr>
+          <w:b/>
+        </w:rPr>
+        <w:t>Figure 1: Context Diagram</w:t>
+      </w:r>
+    </w:p>
+    <w:p>
+      <w:pPr>
+        <w:pStyle w:val="Balk3"/>
+        <w:numPr>
+          <w:ilvl w:val="0"/>
+          <w:numId w:val="0"/>
+        </w:numPr>
+        <w:ind w:left="1440"/>
+        <w:rPr>
+          <w:sz w:val="32"/>
+          <w:szCs w:val="32"/>
+        </w:rPr>
+      </w:pPr>
+      <w:r>
+        <w:rPr>
+          <w:sz w:val="32"/>
+          <w:szCs w:val="32"/>
+        </w:rPr>
+        <w:lastRenderedPageBreak/>
+        <w:t>1.3.2</w:t>
+      </w:r>
+      <w:r>
+        <w:rPr>
+          <w:sz w:val="32"/>
+          <w:szCs w:val="32"/>
+        </w:rPr>
+        <w:t xml:space="preserve"> System Functions</w:t>
+      </w:r>
+    </w:p>
+    <w:p>
+      <w:pPr>
+        <w:pStyle w:val="Balk3"/>
+        <w:numPr>
+          <w:ilvl w:val="0"/>
+          <w:numId w:val="0"/>
+        </w:numPr>
+        <w:ind w:left="1440"/>
+        <w:rPr>
+          <w:sz w:val="32"/>
+          <w:szCs w:val="32"/>
+        </w:rPr>
+      </w:pPr>
+      <w:r>
+        <w:rPr>
+          <w:sz w:val="32"/>
+          <w:szCs w:val="32"/>
+        </w:rPr>
+        <w:t>1.3.3</w:t>
+      </w:r>
+      <w:r>
+        <w:rPr>
+          <w:sz w:val="32"/>
+          <w:szCs w:val="32"/>
+        </w:rPr>
+        <w:t xml:space="preserve"> User Characteristics</w:t>
+      </w:r>
+    </w:p>
+    <w:p>
+      <w:pPr>
+        <w:pStyle w:val="Balk3"/>
+        <w:numPr>
+          <w:ilvl w:val="0"/>
+          <w:numId w:val="0"/>
+        </w:numPr>
+        <w:ind w:left="1440"/>
+        <w:rPr>
+          <w:sz w:val="32"/>
+          <w:szCs w:val="32"/>
+        </w:rPr>
+      </w:pPr>
+      <w:r>
+        <w:rPr>
+          <w:sz w:val="32"/>
+          <w:szCs w:val="32"/>
+        </w:rPr>
+        <w:t>1.3.4</w:t>
+      </w:r>
+      <w:r>
+        <w:rPr>
+          <w:sz w:val="32"/>
+          <w:szCs w:val="32"/>
+        </w:rPr>
+        <w:t xml:space="preserve"> Limitations</w:t>
       </w:r>
     </w:p>
     <w:p>
@@ -1761,126 +1929,30 @@
           <w:sz w:val="32"/>
           <w:szCs w:val="32"/>
         </w:rPr>
-        <w:t xml:space="preserve">1.3 </w:t>
-      </w:r>
-      <w:r>
-        <w:rPr>
-          <w:sz w:val="32"/>
-          <w:szCs w:val="32"/>
-        </w:rPr>
-        <w:t>System Overview</w:t>
-      </w:r>
-    </w:p>
-    <w:p>
-      <w:pPr>
-        <w:pStyle w:val="Balk3"/>
-        <w:numPr>
-          <w:ilvl w:val="0"/>
-          <w:numId w:val="0"/>
-        </w:numPr>
-        <w:ind w:left="1440"/>
-        <w:rPr>
-          <w:sz w:val="32"/>
-          <w:szCs w:val="32"/>
-        </w:rPr>
-      </w:pPr>
-      <w:r>
-        <w:rPr>
-          <w:sz w:val="32"/>
-          <w:szCs w:val="32"/>
-        </w:rPr>
-        <w:t>1.3.1</w:t>
-      </w:r>
-      <w:r>
-        <w:rPr>
-          <w:sz w:val="32"/>
-          <w:szCs w:val="32"/>
-        </w:rPr>
-        <w:t xml:space="preserve"> System Perspective</w:t>
-      </w:r>
-    </w:p>
-    <w:p>
-      <w:pPr>
-        <w:pStyle w:val="Balk3"/>
-        <w:numPr>
-          <w:ilvl w:val="0"/>
-          <w:numId w:val="0"/>
-        </w:numPr>
-        <w:ind w:left="1440"/>
-        <w:rPr>
-          <w:sz w:val="32"/>
-          <w:szCs w:val="32"/>
-        </w:rPr>
-      </w:pPr>
-      <w:r>
-        <w:rPr>
-          <w:sz w:val="32"/>
-          <w:szCs w:val="32"/>
-        </w:rPr>
-        <w:t>1.3.2</w:t>
-      </w:r>
-      <w:r>
-        <w:rPr>
-          <w:sz w:val="32"/>
-          <w:szCs w:val="32"/>
-        </w:rPr>
-        <w:t xml:space="preserve"> System Functions</w:t>
-      </w:r>
-    </w:p>
-    <w:p>
-      <w:pPr>
-        <w:pStyle w:val="Balk3"/>
-        <w:numPr>
-          <w:ilvl w:val="0"/>
-          <w:numId w:val="0"/>
-        </w:numPr>
-        <w:ind w:left="1440"/>
-        <w:rPr>
-          <w:sz w:val="32"/>
-          <w:szCs w:val="32"/>
-        </w:rPr>
-      </w:pPr>
-      <w:r>
-        <w:rPr>
-          <w:sz w:val="32"/>
-          <w:szCs w:val="32"/>
-        </w:rPr>
-        <w:t>1.3.3</w:t>
-      </w:r>
-      <w:r>
-        <w:rPr>
-          <w:sz w:val="32"/>
-          <w:szCs w:val="32"/>
-        </w:rPr>
-        <w:t xml:space="preserve"> User Characteristics</w:t>
-      </w:r>
-    </w:p>
-    <w:p>
-      <w:pPr>
-        <w:pStyle w:val="Balk3"/>
-        <w:numPr>
-          <w:ilvl w:val="0"/>
-          <w:numId w:val="0"/>
-        </w:numPr>
-        <w:ind w:left="1440"/>
-        <w:rPr>
-          <w:sz w:val="32"/>
-          <w:szCs w:val="32"/>
-        </w:rPr>
-      </w:pPr>
-      <w:r>
-        <w:rPr>
-          <w:sz w:val="32"/>
-          <w:szCs w:val="32"/>
-        </w:rPr>
-        <w:t>1.3.4</w:t>
-      </w:r>
-      <w:r>
-        <w:rPr>
-          <w:sz w:val="32"/>
-          <w:szCs w:val="32"/>
-        </w:rPr>
-        <w:t xml:space="preserve"> Limitations</w:t>
+        <w:t>1.4</w:t>
+      </w:r>
+      <w:r>
+        <w:rPr>
+          <w:sz w:val="32"/>
+          <w:szCs w:val="32"/>
+        </w:rPr>
+        <w:t xml:space="preserve"> Definitions</w:t>
+      </w:r>
+    </w:p>
+    <w:p>
+      <w:pPr>
+        <w:pStyle w:val="Balk1"/>
+      </w:pPr>
+      <w:r>
+        <w:t>References</w:t>
+      </w:r>
+    </w:p>
+    <w:p>
+      <w:pPr>
+        <w:pStyle w:val="Balk1"/>
+      </w:pPr>
+      <w:r>
+        <w:t>Specific Requirements</w:t>
       </w:r>
     </w:p>
     <w:p>
@@ -1901,30 +1973,14 @@
           <w:sz w:val="32"/>
           <w:szCs w:val="32"/>
         </w:rPr>
-        <w:t>1.4</w:t>
-      </w:r>
-      <w:r>
-        <w:rPr>
-          <w:sz w:val="32"/>
-          <w:szCs w:val="32"/>
-        </w:rPr>
-        <w:t xml:space="preserve"> Definitions</w:t>
-      </w:r>
-    </w:p>
-    <w:p>
-      <w:pPr>
-        <w:pStyle w:val="Balk1"/>
-      </w:pPr>
-      <w:r>
-        <w:t>References</w:t>
-      </w:r>
-    </w:p>
-    <w:p>
-      <w:pPr>
-        <w:pStyle w:val="Balk1"/>
-      </w:pPr>
-      <w:r>
-        <w:t>Specific Requirements</w:t>
+        <w:t>3</w:t>
+      </w:r>
+      <w:r>
+        <w:rPr>
+          <w:sz w:val="32"/>
+          <w:szCs w:val="32"/>
+        </w:rPr>
+        <w:t>.1 External Interfaces</w:t>
       </w:r>
     </w:p>
     <w:p>
@@ -1945,14 +2001,14 @@
           <w:sz w:val="32"/>
           <w:szCs w:val="32"/>
         </w:rPr>
-        <w:t xml:space="preserve">1.1 </w:t>
-      </w:r>
-      <w:r>
-        <w:rPr>
-          <w:sz w:val="32"/>
-          <w:szCs w:val="32"/>
-        </w:rPr>
-        <w:t>External Interfaces</w:t>
+        <w:t>3</w:t>
+      </w:r>
+      <w:r>
+        <w:rPr>
+          <w:sz w:val="32"/>
+          <w:szCs w:val="32"/>
+        </w:rPr>
+        <w:t>.2 Functions</w:t>
       </w:r>
     </w:p>
     <w:p>
@@ -1973,14 +2029,14 @@
           <w:sz w:val="32"/>
           <w:szCs w:val="32"/>
         </w:rPr>
-        <w:t xml:space="preserve">1.2 </w:t>
-      </w:r>
-      <w:r>
-        <w:rPr>
-          <w:sz w:val="32"/>
-          <w:szCs w:val="32"/>
-        </w:rPr>
-        <w:t>Functions</w:t>
+        <w:t>3</w:t>
+      </w:r>
+      <w:r>
+        <w:rPr>
+          <w:sz w:val="32"/>
+          <w:szCs w:val="32"/>
+        </w:rPr>
+        <w:t>.3 Usability Requirements</w:t>
       </w:r>
     </w:p>
     <w:p>
@@ -2001,7 +2057,14 @@
           <w:sz w:val="32"/>
           <w:szCs w:val="32"/>
         </w:rPr>
-        <w:t>1.3 Usability Requirements</w:t>
+        <w:t>3</w:t>
+      </w:r>
+      <w:r>
+        <w:rPr>
+          <w:sz w:val="32"/>
+          <w:szCs w:val="32"/>
+        </w:rPr>
+        <w:t>.4 Performance Requirements</w:t>
       </w:r>
     </w:p>
     <w:p>
@@ -2022,7 +2085,14 @@
           <w:sz w:val="32"/>
           <w:szCs w:val="32"/>
         </w:rPr>
-        <w:t>1.4 Performance Requirements</w:t>
+        <w:t>3</w:t>
+      </w:r>
+      <w:r>
+        <w:rPr>
+          <w:sz w:val="32"/>
+          <w:szCs w:val="32"/>
+        </w:rPr>
+        <w:t>.5 Logical Database Requirements</w:t>
       </w:r>
     </w:p>
     <w:p>
@@ -2038,21 +2108,19 @@
           <w:szCs w:val="32"/>
         </w:rPr>
       </w:pPr>
-      <w:bookmarkStart w:id="0" w:name="_GoBack"/>
-      <w:bookmarkEnd w:id="0"/>
-      <w:r>
-        <w:rPr>
-          <w:sz w:val="32"/>
-          <w:szCs w:val="32"/>
-        </w:rPr>
-        <w:t>1.5</w:t>
-      </w:r>
-      <w:r>
-        <w:rPr>
-          <w:sz w:val="32"/>
-          <w:szCs w:val="32"/>
-        </w:rPr>
-        <w:t xml:space="preserve"> Logical Database Requirements</w:t>
+      <w:r>
+        <w:rPr>
+          <w:sz w:val="32"/>
+          <w:szCs w:val="32"/>
+        </w:rPr>
+        <w:t>3</w:t>
+      </w:r>
+      <w:r>
+        <w:rPr>
+          <w:sz w:val="32"/>
+          <w:szCs w:val="32"/>
+        </w:rPr>
+        <w:t>.6 Design Constraints</w:t>
       </w:r>
     </w:p>
     <w:p>
@@ -2073,21 +2141,14 @@
           <w:sz w:val="32"/>
           <w:szCs w:val="32"/>
         </w:rPr>
-        <w:t>1.</w:t>
-      </w:r>
-      <w:r>
-        <w:rPr>
-          <w:sz w:val="32"/>
-          <w:szCs w:val="32"/>
-        </w:rPr>
-        <w:t>6</w:t>
-      </w:r>
-      <w:r>
-        <w:rPr>
-          <w:sz w:val="32"/>
-          <w:szCs w:val="32"/>
-        </w:rPr>
-        <w:t xml:space="preserve"> Design Constraints</w:t>
+        <w:t>3</w:t>
+      </w:r>
+      <w:r>
+        <w:rPr>
+          <w:sz w:val="32"/>
+          <w:szCs w:val="32"/>
+        </w:rPr>
+        <w:t>.7 Software System Attributes</w:t>
       </w:r>
     </w:p>
     <w:p>
@@ -2108,30 +2169,17 @@
           <w:sz w:val="32"/>
           <w:szCs w:val="32"/>
         </w:rPr>
-        <w:t>1.</w:t>
-      </w:r>
-      <w:r>
-        <w:rPr>
-          <w:sz w:val="32"/>
-          <w:szCs w:val="32"/>
-        </w:rPr>
-        <w:t>7</w:t>
-      </w:r>
-      <w:r>
-        <w:rPr>
-          <w:sz w:val="32"/>
-          <w:szCs w:val="32"/>
-        </w:rPr>
-        <w:t xml:space="preserve"> </w:t>
-      </w:r>
-      <w:r>
-        <w:rPr>
-          <w:sz w:val="32"/>
-          <w:szCs w:val="32"/>
-        </w:rPr>
-        <w:t>Software System Attributes</w:t>
-      </w:r>
-    </w:p>
+        <w:t>3</w:t>
+      </w:r>
+      <w:r>
+        <w:rPr>
+          <w:sz w:val="32"/>
+          <w:szCs w:val="32"/>
+        </w:rPr>
+        <w:t>.8 Supporting Information</w:t>
+      </w:r>
+    </w:p>
+    <w:p/>
     <w:p>
       <w:pPr>
         <w:pStyle w:val="Balk2"/>
@@ -2140,53 +2188,10 @@
           <w:numId w:val="0"/>
         </w:numPr>
         <w:ind w:left="720"/>
-        <w:rPr>
-          <w:sz w:val="32"/>
-          <w:szCs w:val="32"/>
-        </w:rPr>
-      </w:pPr>
-      <w:r>
-        <w:rPr>
-          <w:sz w:val="32"/>
-          <w:szCs w:val="32"/>
-        </w:rPr>
-        <w:t>1.</w:t>
-      </w:r>
-      <w:r>
-        <w:rPr>
-          <w:sz w:val="32"/>
-          <w:szCs w:val="32"/>
-        </w:rPr>
-        <w:t>8</w:t>
-      </w:r>
-      <w:r>
-        <w:rPr>
-          <w:sz w:val="32"/>
-          <w:szCs w:val="32"/>
-        </w:rPr>
-        <w:t xml:space="preserve"> </w:t>
-      </w:r>
-      <w:r>
-        <w:rPr>
-          <w:sz w:val="32"/>
-          <w:szCs w:val="32"/>
-        </w:rPr>
-        <w:t>Supporting Information</w:t>
-      </w:r>
-    </w:p>
-    <w:p/>
-    <w:p>
-      <w:pPr>
-        <w:pStyle w:val="Balk2"/>
-        <w:numPr>
-          <w:ilvl w:val="0"/>
-          <w:numId w:val="0"/>
-        </w:numPr>
-        <w:ind w:left="720"/>
       </w:pPr>
     </w:p>
     <w:sectPr>
-      <w:footerReference w:type="default" r:id="rId9"/>
+      <w:footerReference w:type="default" r:id="rId10"/>
       <w:pgSz w:w="12240" w:h="15840"/>
       <w:pgMar w:top="1380" w:right="1340" w:bottom="280" w:left="1340" w:header="0" w:footer="1103" w:gutter="0"/>
       <w:pgNumType w:start="40"/>
@@ -2573,6 +2578,119 @@
 <file path=word/numbering.xml><?xml version="1.0" encoding="utf-8"?>
 <w:numbering xmlns:wpc="http://schemas.microsoft.com/office/word/2010/wordprocessingCanvas" xmlns:cx="http://schemas.microsoft.com/office/drawing/2014/chartex" xmlns:cx1="http://schemas.microsoft.com/office/drawing/2015/9/8/chartex" xmlns:cx2="http://schemas.microsoft.com/office/drawing/2015/10/21/chartex" xmlns:cx3="http://schemas.microsoft.com/office/drawing/2016/5/9/chartex" xmlns:cx4="http://schemas.microsoft.com/office/drawing/2016/5/10/chartex" xmlns:cx5="http://schemas.microsoft.com/office/drawing/2016/5/11/chartex" xmlns:cx6="http://schemas.microsoft.com/office/drawing/2016/5/12/chartex" xmlns:cx7="http://schemas.microsoft.com/office/drawing/2016/5/13/chartex" xmlns:cx8="http://schemas.microsoft.com/office/drawing/2016/5/14/chartex" xmlns:mc="http://schemas.openxmlformats.org/markup-compatibility/2006" xmlns:aink="http://schemas.microsoft.com/office/drawing/2016/ink" xmlns:am3d="http://schemas.microsoft.com/office/drawing/2017/model3d" xmlns:o="urn:schemas-microsoft-com:office:office" xmlns:r="http://schemas.openxmlformats.org/officeDocument/2006/relationships" xmlns:m="http://schemas.openxmlformats.org/officeDocument/2006/math" xmlns:v="urn:schemas-microsoft-com:vml" xmlns:wp14="http://schemas.microsoft.com/office/word/2010/wordprocessingDrawing" xmlns:wp="http://schemas.openxmlformats.org/drawingml/2006/wordprocessingDrawing" xmlns:w10="urn:schemas-microsoft-com:office:word" xmlns:w="http://schemas.openxmlformats.org/wordprocessingml/2006/main" xmlns:w14="http://schemas.microsoft.com/office/word/2010/wordml" xmlns:w15="http://schemas.microsoft.com/office/word/2012/wordml" xmlns:w16cid="http://schemas.microsoft.com/office/word/2016/wordml/cid" xmlns:w16se="http://schemas.microsoft.com/office/word/2015/wordml/symex" xmlns:wpg="http://schemas.microsoft.com/office/word/2010/wordprocessingGroup" xmlns:wpi="http://schemas.microsoft.com/office/word/2010/wordprocessingInk" xmlns:wne="http://schemas.microsoft.com/office/word/2006/wordml" xmlns:wps="http://schemas.microsoft.com/office/word/2010/wordprocessingShape" mc:Ignorable="w14 w15 w16se w16cid wp14">
   <w:abstractNum w:abstractNumId="0" w15:restartNumberingAfterBreak="0">
+    <w:nsid w:val="44C27D24"/>
+    <w:multiLevelType w:val="multilevel"/>
+    <w:tmpl w:val="49A6F106"/>
+    <w:lvl w:ilvl="0">
+      <w:start w:val="1"/>
+      <w:numFmt w:val="decimal"/>
+      <w:lvlText w:val="%1"/>
+      <w:lvlJc w:val="left"/>
+      <w:pPr>
+        <w:ind w:left="510" w:hanging="510"/>
+      </w:pPr>
+      <w:rPr>
+        <w:rFonts w:hint="default"/>
+      </w:rPr>
+    </w:lvl>
+    <w:lvl w:ilvl="1">
+      <w:start w:val="1"/>
+      <w:numFmt w:val="decimal"/>
+      <w:lvlText w:val="%1.%2"/>
+      <w:lvlJc w:val="left"/>
+      <w:pPr>
+        <w:ind w:left="1230" w:hanging="510"/>
+      </w:pPr>
+      <w:rPr>
+        <w:rFonts w:hint="default"/>
+      </w:rPr>
+    </w:lvl>
+    <w:lvl w:ilvl="2">
+      <w:start w:val="1"/>
+      <w:numFmt w:val="decimal"/>
+      <w:lvlText w:val="%1.%2.%3"/>
+      <w:lvlJc w:val="left"/>
+      <w:pPr>
+        <w:ind w:left="2160" w:hanging="720"/>
+      </w:pPr>
+      <w:rPr>
+        <w:rFonts w:hint="default"/>
+      </w:rPr>
+    </w:lvl>
+    <w:lvl w:ilvl="3">
+      <w:start w:val="1"/>
+      <w:numFmt w:val="decimal"/>
+      <w:lvlText w:val="%1.%2.%3.%4"/>
+      <w:lvlJc w:val="left"/>
+      <w:pPr>
+        <w:ind w:left="2880" w:hanging="720"/>
+      </w:pPr>
+      <w:rPr>
+        <w:rFonts w:hint="default"/>
+      </w:rPr>
+    </w:lvl>
+    <w:lvl w:ilvl="4">
+      <w:start w:val="1"/>
+      <w:numFmt w:val="decimal"/>
+      <w:lvlText w:val="%1.%2.%3.%4.%5"/>
+      <w:lvlJc w:val="left"/>
+      <w:pPr>
+        <w:ind w:left="3600" w:hanging="720"/>
+      </w:pPr>
+      <w:rPr>
+        <w:rFonts w:hint="default"/>
+      </w:rPr>
+    </w:lvl>
+    <w:lvl w:ilvl="5">
+      <w:start w:val="1"/>
+      <w:numFmt w:val="decimal"/>
+      <w:lvlText w:val="%1.%2.%3.%4.%5.%6"/>
+      <w:lvlJc w:val="left"/>
+      <w:pPr>
+        <w:ind w:left="4680" w:hanging="1080"/>
+      </w:pPr>
+      <w:rPr>
+        <w:rFonts w:hint="default"/>
+      </w:rPr>
+    </w:lvl>
+    <w:lvl w:ilvl="6">
+      <w:start w:val="1"/>
+      <w:numFmt w:val="decimal"/>
+      <w:lvlText w:val="%1.%2.%3.%4.%5.%6.%7"/>
+      <w:lvlJc w:val="left"/>
+      <w:pPr>
+        <w:ind w:left="5400" w:hanging="1080"/>
+      </w:pPr>
+      <w:rPr>
+        <w:rFonts w:hint="default"/>
+      </w:rPr>
+    </w:lvl>
+    <w:lvl w:ilvl="7">
+      <w:start w:val="1"/>
+      <w:numFmt w:val="decimal"/>
+      <w:lvlText w:val="%1.%2.%3.%4.%5.%6.%7.%8"/>
+      <w:lvlJc w:val="left"/>
+      <w:pPr>
+        <w:ind w:left="6480" w:hanging="1440"/>
+      </w:pPr>
+      <w:rPr>
+        <w:rFonts w:hint="default"/>
+      </w:rPr>
+    </w:lvl>
+    <w:lvl w:ilvl="8">
+      <w:start w:val="1"/>
+      <w:numFmt w:val="decimal"/>
+      <w:lvlText w:val="%1.%2.%3.%4.%5.%6.%7.%8.%9"/>
+      <w:lvlJc w:val="left"/>
+      <w:pPr>
+        <w:ind w:left="7200" w:hanging="1440"/>
+      </w:pPr>
+      <w:rPr>
+        <w:rFonts w:hint="default"/>
+      </w:rPr>
+    </w:lvl>
+  </w:abstractNum>
+  <w:abstractNum w:abstractNumId="1" w15:restartNumberingAfterBreak="0">
     <w:nsid w:val="5B286018"/>
     <w:multiLevelType w:val="multilevel"/>
     <w:tmpl w:val="639CBF06"/>
@@ -2694,7 +2812,7 @@
       </w:pPr>
     </w:lvl>
   </w:abstractNum>
-  <w:abstractNum w:abstractNumId="1" w15:restartNumberingAfterBreak="0">
+  <w:abstractNum w:abstractNumId="2" w15:restartNumberingAfterBreak="0">
     <w:nsid w:val="740126A4"/>
     <w:multiLevelType w:val="multilevel"/>
     <w:tmpl w:val="5B6A5666"/>
@@ -2808,10 +2926,13 @@
     </w:lvl>
   </w:abstractNum>
   <w:num w:numId="1">
-    <w:abstractNumId w:val="0"/>
+    <w:abstractNumId w:val="1"/>
   </w:num>
   <w:num w:numId="2">
-    <w:abstractNumId w:val="1"/>
+    <w:abstractNumId w:val="2"/>
+  </w:num>
+  <w:num w:numId="3">
+    <w:abstractNumId w:val="0"/>
   </w:num>
 </w:numbering>
 </file>
@@ -2982,7 +3103,7 @@
     <w:lsdException w:name="Table Web 2" w:semiHidden="1" w:unhideWhenUsed="1"/>
     <w:lsdException w:name="Table Web 3" w:semiHidden="1" w:unhideWhenUsed="1"/>
     <w:lsdException w:name="Balloon Text" w:semiHidden="1" w:unhideWhenUsed="1"/>
-    <w:lsdException w:name="Table Grid" w:semiHidden="1" w:uiPriority="59" w:unhideWhenUsed="1"/>
+    <w:lsdException w:name="Table Grid" w:uiPriority="59"/>
     <w:lsdException w:name="Table Theme" w:semiHidden="1" w:unhideWhenUsed="1"/>
     <w:lsdException w:name="Placeholder Text" w:semiHidden="1"/>
     <w:lsdException w:name="No Spacing" w:uiPriority="1" w:qFormat="1"/>
@@ -3442,6 +3563,7 @@
   <w:style w:type="character" w:default="1" w:styleId="VarsaylanParagrafYazTipi">
     <w:name w:val="Default Paragraph Font"/>
     <w:uiPriority w:val="1"/>
+    <w:semiHidden/>
     <w:unhideWhenUsed/>
   </w:style>
   <w:style w:type="table" w:default="1" w:styleId="NormalTablo">
@@ -4052,7 +4174,7 @@
 </file>
 
 <file path=customXml/itemProps1.xml><?xml version="1.0" encoding="utf-8"?>
-<ds:datastoreItem xmlns:ds="http://schemas.openxmlformats.org/officeDocument/2006/customXml" ds:itemID="{326596E0-F6C2-4F25-82DF-A2F6759E7FEC}">
+<ds:datastoreItem xmlns:ds="http://schemas.openxmlformats.org/officeDocument/2006/customXml" ds:itemID="{045DE60B-A667-4282-B6F2-D66D723E7766}">
   <ds:schemaRefs>
     <ds:schemaRef ds:uri="http://schemas.openxmlformats.org/officeDocument/2006/bibliography"/>
   </ds:schemaRefs>

</xml_diff>

<commit_message>
use case diagram to SRS
</commit_message>
<xml_diff>
--- a/Garcon_SRS.docx
+++ b/Garcon_SRS.docx
@@ -1630,8 +1630,6 @@
         </w:rPr>
         <w:t>1.2 Scope</w:t>
       </w:r>
-      <w:bookmarkStart w:id="0" w:name="_GoBack"/>
-      <w:bookmarkEnd w:id="0"/>
     </w:p>
     <w:p>
       <w:pPr>
@@ -1844,7 +1842,6 @@
           <w:sz w:val="32"/>
           <w:szCs w:val="32"/>
         </w:rPr>
-        <w:lastRenderedPageBreak/>
         <w:t>1.3.2</w:t>
       </w:r>
       <w:r>
@@ -1983,6 +1980,7 @@
         <w:t>.1 External Interfaces</w:t>
       </w:r>
     </w:p>
+    <w:p/>
     <w:p>
       <w:pPr>
         <w:pStyle w:val="Balk2"/>
@@ -2001,6 +1999,7 @@
           <w:sz w:val="32"/>
           <w:szCs w:val="32"/>
         </w:rPr>
+        <w:lastRenderedPageBreak/>
         <w:t>3</w:t>
       </w:r>
       <w:r>
@@ -2009,6 +2008,61 @@
           <w:szCs w:val="32"/>
         </w:rPr>
         <w:t>.2 Functions</w:t>
+      </w:r>
+    </w:p>
+    <w:p>
+      <w:r>
+        <w:rPr>
+          <w:noProof/>
+        </w:rPr>
+        <w:drawing>
+          <wp:inline distT="0" distB="0" distL="0" distR="0">
+            <wp:extent cx="6069330" cy="7023735"/>
+            <wp:effectExtent l="0" t="0" r="7620" b="5715"/>
+            <wp:docPr id="7" name="Resim 7"/>
+            <wp:cNvGraphicFramePr>
+              <a:graphicFrameLocks xmlns:a="http://schemas.openxmlformats.org/drawingml/2006/main" noChangeAspect="1"/>
+            </wp:cNvGraphicFramePr>
+            <a:graphic xmlns:a="http://schemas.openxmlformats.org/drawingml/2006/main">
+              <a:graphicData uri="http://schemas.openxmlformats.org/drawingml/2006/picture">
+                <pic:pic xmlns:pic="http://schemas.openxmlformats.org/drawingml/2006/picture">
+                  <pic:nvPicPr>
+                    <pic:cNvPr id="0" name="Picture 6"/>
+                    <pic:cNvPicPr>
+                      <a:picLocks noChangeAspect="1" noChangeArrowheads="1"/>
+                    </pic:cNvPicPr>
+                  </pic:nvPicPr>
+                  <pic:blipFill>
+                    <a:blip r:embed="rId10">
+                      <a:extLst>
+                        <a:ext uri="{28A0092B-C50C-407E-A947-70E740481C1C}">
+                          <a14:useLocalDpi xmlns:a14="http://schemas.microsoft.com/office/drawing/2010/main" val="0"/>
+                        </a:ext>
+                      </a:extLst>
+                    </a:blip>
+                    <a:srcRect/>
+                    <a:stretch>
+                      <a:fillRect/>
+                    </a:stretch>
+                  </pic:blipFill>
+                  <pic:spPr bwMode="auto">
+                    <a:xfrm>
+                      <a:off x="0" y="0"/>
+                      <a:ext cx="6069330" cy="7023735"/>
+                    </a:xfrm>
+                    <a:prstGeom prst="rect">
+                      <a:avLst/>
+                    </a:prstGeom>
+                    <a:noFill/>
+                    <a:ln>
+                      <a:noFill/>
+                    </a:ln>
+                  </pic:spPr>
+                </pic:pic>
+              </a:graphicData>
+            </a:graphic>
+          </wp:inline>
+        </w:drawing>
       </w:r>
     </w:p>
     <w:p>
@@ -2040,6 +2094,10 @@
       </w:r>
     </w:p>
     <w:p>
+      <w:bookmarkStart w:id="0" w:name="_GoBack"/>
+      <w:bookmarkEnd w:id="0"/>
+    </w:p>
+    <w:p>
       <w:pPr>
         <w:pStyle w:val="Balk2"/>
         <w:numPr>
@@ -2057,6 +2115,7 @@
           <w:sz w:val="32"/>
           <w:szCs w:val="32"/>
         </w:rPr>
+        <w:lastRenderedPageBreak/>
         <w:t>3</w:t>
       </w:r>
       <w:r>
@@ -2191,10 +2250,10 @@
       </w:pPr>
     </w:p>
     <w:sectPr>
-      <w:footerReference w:type="default" r:id="rId10"/>
+      <w:footerReference w:type="default" r:id="rId11"/>
       <w:pgSz w:w="12240" w:h="15840"/>
       <w:pgMar w:top="1380" w:right="1340" w:bottom="280" w:left="1340" w:header="0" w:footer="1103" w:gutter="0"/>
-      <w:pgNumType w:start="40"/>
+      <w:pgNumType w:start="4"/>
       <w:cols w:space="720"/>
     </w:sectPr>
   </w:body>
@@ -2222,336 +2281,88 @@
 
 <file path=word/footer1.xml><?xml version="1.0" encoding="utf-8"?>
 <w:ftr xmlns:wpc="http://schemas.microsoft.com/office/word/2010/wordprocessingCanvas" xmlns:cx="http://schemas.microsoft.com/office/drawing/2014/chartex" xmlns:cx1="http://schemas.microsoft.com/office/drawing/2015/9/8/chartex" xmlns:cx2="http://schemas.microsoft.com/office/drawing/2015/10/21/chartex" xmlns:cx3="http://schemas.microsoft.com/office/drawing/2016/5/9/chartex" xmlns:cx4="http://schemas.microsoft.com/office/drawing/2016/5/10/chartex" xmlns:cx5="http://schemas.microsoft.com/office/drawing/2016/5/11/chartex" xmlns:cx6="http://schemas.microsoft.com/office/drawing/2016/5/12/chartex" xmlns:cx7="http://schemas.microsoft.com/office/drawing/2016/5/13/chartex" xmlns:cx8="http://schemas.microsoft.com/office/drawing/2016/5/14/chartex" xmlns:mc="http://schemas.openxmlformats.org/markup-compatibility/2006" xmlns:aink="http://schemas.microsoft.com/office/drawing/2016/ink" xmlns:am3d="http://schemas.microsoft.com/office/drawing/2017/model3d" xmlns:o="urn:schemas-microsoft-com:office:office" xmlns:r="http://schemas.openxmlformats.org/officeDocument/2006/relationships" xmlns:m="http://schemas.openxmlformats.org/officeDocument/2006/math" xmlns:v="urn:schemas-microsoft-com:vml" xmlns:wp14="http://schemas.microsoft.com/office/word/2010/wordprocessingDrawing" xmlns:wp="http://schemas.openxmlformats.org/drawingml/2006/wordprocessingDrawing" xmlns:w10="urn:schemas-microsoft-com:office:word" xmlns:w="http://schemas.openxmlformats.org/wordprocessingml/2006/main" xmlns:w14="http://schemas.microsoft.com/office/word/2010/wordml" xmlns:w15="http://schemas.microsoft.com/office/word/2012/wordml" xmlns:w16cid="http://schemas.microsoft.com/office/word/2016/wordml/cid" xmlns:w16se="http://schemas.microsoft.com/office/word/2015/wordml/symex" xmlns:wpg="http://schemas.microsoft.com/office/word/2010/wordprocessingGroup" xmlns:wpi="http://schemas.microsoft.com/office/word/2010/wordprocessingInk" xmlns:wne="http://schemas.microsoft.com/office/word/2006/wordml" xmlns:wps="http://schemas.microsoft.com/office/word/2010/wordprocessingShape" mc:Ignorable="w14 w15 w16se w16cid wp14">
+  <w:sdt>
+    <w:sdtPr>
+      <w:id w:val="-1500193897"/>
+      <w:docPartObj>
+        <w:docPartGallery w:val="Page Numbers (Bottom of Page)"/>
+        <w:docPartUnique/>
+      </w:docPartObj>
+    </w:sdtPr>
+    <w:sdtContent>
+      <w:p>
+        <w:pPr>
+          <w:pStyle w:val="AltBilgi"/>
+          <w:jc w:val="right"/>
+        </w:pPr>
+        <w:r>
+          <w:fldChar w:fldCharType="begin"/>
+        </w:r>
+        <w:r>
+          <w:instrText>PAGE   \* MERGEFORMAT</w:instrText>
+        </w:r>
+        <w:r>
+          <w:fldChar w:fldCharType="separate"/>
+        </w:r>
+        <w:r>
+          <w:rPr>
+            <w:lang w:val="tr-TR"/>
+          </w:rPr>
+          <w:t>2</w:t>
+        </w:r>
+        <w:r>
+          <w:fldChar w:fldCharType="end"/>
+        </w:r>
+      </w:p>
+    </w:sdtContent>
+  </w:sdt>
   <w:p>
     <w:pPr>
       <w:spacing w:line="200" w:lineRule="exact"/>
     </w:pPr>
-    <w:r>
-      <w:rPr>
-        <w:noProof/>
-      </w:rPr>
-      <mc:AlternateContent>
-        <mc:Choice Requires="wps">
-          <w:drawing>
-            <wp:anchor distT="0" distB="0" distL="114300" distR="114300" simplePos="0" relativeHeight="503313382" behindDoc="1" locked="0" layoutInCell="1" allowOverlap="1">
-              <wp:simplePos x="0" y="0"/>
-              <wp:positionH relativeFrom="page">
-                <wp:posOffset>6746875</wp:posOffset>
-              </wp:positionH>
-              <wp:positionV relativeFrom="page">
-                <wp:posOffset>9218295</wp:posOffset>
-              </wp:positionV>
-              <wp:extent cx="128270" cy="165100"/>
-              <wp:effectExtent l="3175" t="0" r="1905" b="0"/>
-              <wp:wrapNone/>
-              <wp:docPr id="1" name="Metin Kutusu 1"/>
-              <wp:cNvGraphicFramePr>
-                <a:graphicFrameLocks xmlns:a="http://schemas.openxmlformats.org/drawingml/2006/main"/>
-              </wp:cNvGraphicFramePr>
-              <a:graphic xmlns:a="http://schemas.openxmlformats.org/drawingml/2006/main">
-                <a:graphicData uri="http://schemas.microsoft.com/office/word/2010/wordprocessingShape">
-                  <wps:wsp>
-                    <wps:cNvSpPr txBox="1">
-                      <a:spLocks noChangeArrowheads="1"/>
-                    </wps:cNvSpPr>
-                    <wps:spPr bwMode="auto">
-                      <a:xfrm>
-                        <a:off x="0" y="0"/>
-                        <a:ext cx="128270" cy="165100"/>
-                      </a:xfrm>
-                      <a:prstGeom prst="rect">
-                        <a:avLst/>
-                      </a:prstGeom>
-                      <a:noFill/>
-                      <a:ln>
-                        <a:noFill/>
-                      </a:ln>
-                      <a:extLst>
-                        <a:ext uri="{909E8E84-426E-40DD-AFC4-6F175D3DCCD1}">
-                          <a14:hiddenFill xmlns:a14="http://schemas.microsoft.com/office/drawing/2010/main">
-                            <a:solidFill>
-                              <a:srgbClr val="FFFFFF"/>
-                            </a:solidFill>
-                          </a14:hiddenFill>
-                        </a:ext>
-                        <a:ext uri="{91240B29-F687-4F45-9708-019B960494DF}">
-                          <a14:hiddenLine xmlns:a14="http://schemas.microsoft.com/office/drawing/2010/main" w="9525">
-                            <a:solidFill>
-                              <a:srgbClr val="000000"/>
-                            </a:solidFill>
-                            <a:miter lim="800000"/>
-                            <a:headEnd/>
-                            <a:tailEnd/>
-                          </a14:hiddenLine>
-                        </a:ext>
-                      </a:extLst>
-                    </wps:spPr>
-                    <wps:txbx>
-                      <w:txbxContent>
-                        <w:p>
-                          <w:pPr>
-                            <w:spacing w:line="240" w:lineRule="exact"/>
-                            <w:ind w:left="40"/>
-                            <w:rPr>
-                              <w:rFonts w:ascii="Arial" w:eastAsia="Arial" w:hAnsi="Arial" w:cs="Arial"/>
-                              <w:sz w:val="22"/>
-                              <w:szCs w:val="22"/>
-                            </w:rPr>
-                          </w:pPr>
-                          <w:r>
-                            <w:fldChar w:fldCharType="begin"/>
-                          </w:r>
-                          <w:r>
-                            <w:rPr>
-                              <w:rFonts w:ascii="Arial" w:eastAsia="Arial" w:hAnsi="Arial" w:cs="Arial"/>
-                              <w:sz w:val="22"/>
-                              <w:szCs w:val="22"/>
-                            </w:rPr>
-                            <w:instrText xml:space="preserve"> PAGE </w:instrText>
-                          </w:r>
-                          <w:r>
-                            <w:fldChar w:fldCharType="separate"/>
-                          </w:r>
-                          <w:r>
-                            <w:t>2</w:t>
-                          </w:r>
-                          <w:r>
-                            <w:fldChar w:fldCharType="end"/>
-                          </w:r>
-                        </w:p>
-                      </w:txbxContent>
-                    </wps:txbx>
-                    <wps:bodyPr rot="0" vert="horz" wrap="square" lIns="0" tIns="0" rIns="0" bIns="0" anchor="t" anchorCtr="0" upright="1">
-                      <a:noAutofit/>
-                    </wps:bodyPr>
-                  </wps:wsp>
-                </a:graphicData>
-              </a:graphic>
-              <wp14:sizeRelH relativeFrom="page">
-                <wp14:pctWidth>0</wp14:pctWidth>
-              </wp14:sizeRelH>
-              <wp14:sizeRelV relativeFrom="page">
-                <wp14:pctHeight>0</wp14:pctHeight>
-              </wp14:sizeRelV>
-            </wp:anchor>
-          </w:drawing>
-        </mc:Choice>
-        <mc:Fallback>
-          <w:pict>
-            <v:shapetype id="_x0000_t202" coordsize="21600,21600" o:spt="202" path="m,l,21600r21600,l21600,xe">
-              <v:stroke joinstyle="miter"/>
-              <v:path gradientshapeok="t" o:connecttype="rect"/>
-            </v:shapetype>
-            <v:shape id="Metin Kutusu 1" o:spid="_x0000_s1026" type="#_x0000_t202" style="position:absolute;margin-left:531.25pt;margin-top:725.85pt;width:10.1pt;height:13pt;z-index:-3098;visibility:visible;mso-wrap-style:square;mso-width-percent:0;mso-height-percent:0;mso-wrap-distance-left:9pt;mso-wrap-distance-top:0;mso-wrap-distance-right:9pt;mso-wrap-distance-bottom:0;mso-position-horizontal:absolute;mso-position-horizontal-relative:page;mso-position-vertical:absolute;mso-position-vertical-relative:page;mso-width-percent:0;mso-height-percent:0;mso-width-relative:page;mso-height-relative:page;v-text-anchor:top" o:gfxdata="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" filled="f" stroked="f">
-              <v:textbox inset="0,0,0,0">
-                <w:txbxContent>
-                  <w:p>
-                    <w:pPr>
-                      <w:spacing w:line="240" w:lineRule="exact"/>
-                      <w:ind w:left="40"/>
-                      <w:rPr>
-                        <w:rFonts w:ascii="Arial" w:eastAsia="Arial" w:hAnsi="Arial" w:cs="Arial"/>
-                        <w:sz w:val="22"/>
-                        <w:szCs w:val="22"/>
-                      </w:rPr>
-                    </w:pPr>
-                    <w:r>
-                      <w:fldChar w:fldCharType="begin"/>
-                    </w:r>
-                    <w:r>
-                      <w:rPr>
-                        <w:rFonts w:ascii="Arial" w:eastAsia="Arial" w:hAnsi="Arial" w:cs="Arial"/>
-                        <w:sz w:val="22"/>
-                        <w:szCs w:val="22"/>
-                      </w:rPr>
-                      <w:instrText xml:space="preserve"> PAGE </w:instrText>
-                    </w:r>
-                    <w:r>
-                      <w:fldChar w:fldCharType="separate"/>
-                    </w:r>
-                    <w:r>
-                      <w:t>2</w:t>
-                    </w:r>
-                    <w:r>
-                      <w:fldChar w:fldCharType="end"/>
-                    </w:r>
-                  </w:p>
-                </w:txbxContent>
-              </v:textbox>
-              <w10:wrap anchorx="page" anchory="page"/>
-            </v:shape>
-          </w:pict>
-        </mc:Fallback>
-      </mc:AlternateContent>
-    </w:r>
   </w:p>
 </w:ftr>
 </file>
 
 <file path=word/footer2.xml><?xml version="1.0" encoding="utf-8"?>
 <w:ftr xmlns:wpc="http://schemas.microsoft.com/office/word/2010/wordprocessingCanvas" xmlns:cx="http://schemas.microsoft.com/office/drawing/2014/chartex" xmlns:cx1="http://schemas.microsoft.com/office/drawing/2015/9/8/chartex" xmlns:cx2="http://schemas.microsoft.com/office/drawing/2015/10/21/chartex" xmlns:cx3="http://schemas.microsoft.com/office/drawing/2016/5/9/chartex" xmlns:cx4="http://schemas.microsoft.com/office/drawing/2016/5/10/chartex" xmlns:cx5="http://schemas.microsoft.com/office/drawing/2016/5/11/chartex" xmlns:cx6="http://schemas.microsoft.com/office/drawing/2016/5/12/chartex" xmlns:cx7="http://schemas.microsoft.com/office/drawing/2016/5/13/chartex" xmlns:cx8="http://schemas.microsoft.com/office/drawing/2016/5/14/chartex" xmlns:mc="http://schemas.openxmlformats.org/markup-compatibility/2006" xmlns:aink="http://schemas.microsoft.com/office/drawing/2016/ink" xmlns:am3d="http://schemas.microsoft.com/office/drawing/2017/model3d" xmlns:o="urn:schemas-microsoft-com:office:office" xmlns:r="http://schemas.openxmlformats.org/officeDocument/2006/relationships" xmlns:m="http://schemas.openxmlformats.org/officeDocument/2006/math" xmlns:v="urn:schemas-microsoft-com:vml" xmlns:wp14="http://schemas.microsoft.com/office/word/2010/wordprocessingDrawing" xmlns:wp="http://schemas.openxmlformats.org/drawingml/2006/wordprocessingDrawing" xmlns:w10="urn:schemas-microsoft-com:office:word" xmlns:w="http://schemas.openxmlformats.org/wordprocessingml/2006/main" xmlns:w14="http://schemas.microsoft.com/office/word/2010/wordml" xmlns:w15="http://schemas.microsoft.com/office/word/2012/wordml" xmlns:w16cid="http://schemas.microsoft.com/office/word/2016/wordml/cid" xmlns:w16se="http://schemas.microsoft.com/office/word/2015/wordml/symex" xmlns:wpg="http://schemas.microsoft.com/office/word/2010/wordprocessingGroup" xmlns:wpi="http://schemas.microsoft.com/office/word/2010/wordprocessingInk" xmlns:wne="http://schemas.microsoft.com/office/word/2006/wordml" xmlns:wps="http://schemas.microsoft.com/office/word/2010/wordprocessingShape" mc:Ignorable="w14 w15 w16se w16cid wp14">
+  <w:sdt>
+    <w:sdtPr>
+      <w:id w:val="868871618"/>
+      <w:docPartObj>
+        <w:docPartGallery w:val="Page Numbers (Bottom of Page)"/>
+        <w:docPartUnique/>
+      </w:docPartObj>
+    </w:sdtPr>
+    <w:sdtContent>
+      <w:p>
+        <w:pPr>
+          <w:pStyle w:val="AltBilgi"/>
+          <w:jc w:val="right"/>
+        </w:pPr>
+        <w:r>
+          <w:fldChar w:fldCharType="begin"/>
+        </w:r>
+        <w:r>
+          <w:instrText>PAGE   \* MERGEFORMAT</w:instrText>
+        </w:r>
+        <w:r>
+          <w:fldChar w:fldCharType="separate"/>
+        </w:r>
+        <w:r>
+          <w:t>3</w:t>
+        </w:r>
+        <w:r>
+          <w:fldChar w:fldCharType="end"/>
+        </w:r>
+      </w:p>
+    </w:sdtContent>
+  </w:sdt>
   <w:p>
     <w:pPr>
       <w:spacing w:line="200" w:lineRule="exact"/>
+      <w:jc w:val="right"/>
     </w:pPr>
-    <w:r>
-      <w:rPr>
-        <w:noProof/>
-      </w:rPr>
-      <mc:AlternateContent>
-        <mc:Choice Requires="wps">
-          <w:drawing>
-            <wp:anchor distT="0" distB="0" distL="114300" distR="114300" simplePos="0" relativeHeight="503313386" behindDoc="1" locked="0" layoutInCell="1" allowOverlap="1">
-              <wp:simplePos x="0" y="0"/>
-              <wp:positionH relativeFrom="page">
-                <wp:posOffset>6670675</wp:posOffset>
-              </wp:positionH>
-              <wp:positionV relativeFrom="page">
-                <wp:posOffset>9218295</wp:posOffset>
-              </wp:positionV>
-              <wp:extent cx="206375" cy="165100"/>
-              <wp:effectExtent l="3175" t="0" r="0" b="0"/>
-              <wp:wrapNone/>
-              <wp:docPr id="2" name="Metin Kutusu 2"/>
-              <wp:cNvGraphicFramePr>
-                <a:graphicFrameLocks xmlns:a="http://schemas.openxmlformats.org/drawingml/2006/main"/>
-              </wp:cNvGraphicFramePr>
-              <a:graphic xmlns:a="http://schemas.openxmlformats.org/drawingml/2006/main">
-                <a:graphicData uri="http://schemas.microsoft.com/office/word/2010/wordprocessingShape">
-                  <wps:wsp>
-                    <wps:cNvSpPr txBox="1">
-                      <a:spLocks noChangeArrowheads="1"/>
-                    </wps:cNvSpPr>
-                    <wps:spPr bwMode="auto">
-                      <a:xfrm>
-                        <a:off x="0" y="0"/>
-                        <a:ext cx="206375" cy="165100"/>
-                      </a:xfrm>
-                      <a:prstGeom prst="rect">
-                        <a:avLst/>
-                      </a:prstGeom>
-                      <a:noFill/>
-                      <a:ln>
-                        <a:noFill/>
-                      </a:ln>
-                      <a:extLst>
-                        <a:ext uri="{909E8E84-426E-40DD-AFC4-6F175D3DCCD1}">
-                          <a14:hiddenFill xmlns:a14="http://schemas.microsoft.com/office/drawing/2010/main">
-                            <a:solidFill>
-                              <a:srgbClr val="FFFFFF"/>
-                            </a:solidFill>
-                          </a14:hiddenFill>
-                        </a:ext>
-                        <a:ext uri="{91240B29-F687-4F45-9708-019B960494DF}">
-                          <a14:hiddenLine xmlns:a14="http://schemas.microsoft.com/office/drawing/2010/main" w="9525">
-                            <a:solidFill>
-                              <a:srgbClr val="000000"/>
-                            </a:solidFill>
-                            <a:miter lim="800000"/>
-                            <a:headEnd/>
-                            <a:tailEnd/>
-                          </a14:hiddenLine>
-                        </a:ext>
-                      </a:extLst>
-                    </wps:spPr>
-                    <wps:txbx>
-                      <w:txbxContent>
-                        <w:p>
-                          <w:pPr>
-                            <w:spacing w:line="240" w:lineRule="exact"/>
-                            <w:ind w:left="40"/>
-                            <w:rPr>
-                              <w:rFonts w:ascii="Arial" w:eastAsia="Arial" w:hAnsi="Arial" w:cs="Arial"/>
-                              <w:sz w:val="22"/>
-                              <w:szCs w:val="22"/>
-                            </w:rPr>
-                          </w:pPr>
-                          <w:r>
-                            <w:fldChar w:fldCharType="begin"/>
-                          </w:r>
-                          <w:r>
-                            <w:rPr>
-                              <w:rFonts w:ascii="Arial" w:eastAsia="Arial" w:hAnsi="Arial" w:cs="Arial"/>
-                              <w:sz w:val="22"/>
-                              <w:szCs w:val="22"/>
-                            </w:rPr>
-                            <w:instrText xml:space="preserve"> PAGE </w:instrText>
-                          </w:r>
-                          <w:r>
-                            <w:fldChar w:fldCharType="separate"/>
-                          </w:r>
-                          <w:r>
-                            <w:t>40</w:t>
-                          </w:r>
-                          <w:r>
-                            <w:fldChar w:fldCharType="end"/>
-                          </w:r>
-                        </w:p>
-                      </w:txbxContent>
-                    </wps:txbx>
-                    <wps:bodyPr rot="0" vert="horz" wrap="square" lIns="0" tIns="0" rIns="0" bIns="0" anchor="t" anchorCtr="0" upright="1">
-                      <a:noAutofit/>
-                    </wps:bodyPr>
-                  </wps:wsp>
-                </a:graphicData>
-              </a:graphic>
-              <wp14:sizeRelH relativeFrom="page">
-                <wp14:pctWidth>0</wp14:pctWidth>
-              </wp14:sizeRelH>
-              <wp14:sizeRelV relativeFrom="page">
-                <wp14:pctHeight>0</wp14:pctHeight>
-              </wp14:sizeRelV>
-            </wp:anchor>
-          </w:drawing>
-        </mc:Choice>
-        <mc:Fallback>
-          <w:pict>
-            <v:shapetype id="_x0000_t202" coordsize="21600,21600" o:spt="202" path="m,l,21600r21600,l21600,xe">
-              <v:stroke joinstyle="miter"/>
-              <v:path gradientshapeok="t" o:connecttype="rect"/>
-            </v:shapetype>
-            <v:shape id="Metin Kutusu 2" o:spid="_x0000_s1027" type="#_x0000_t202" style="position:absolute;margin-left:525.25pt;margin-top:725.85pt;width:16.25pt;height:13pt;z-index:-3094;visibility:visible;mso-wrap-style:square;mso-width-percent:0;mso-height-percent:0;mso-wrap-distance-left:9pt;mso-wrap-distance-top:0;mso-wrap-distance-right:9pt;mso-wrap-distance-bottom:0;mso-position-horizontal:absolute;mso-position-horizontal-relative:page;mso-position-vertical:absolute;mso-position-vertical-relative:page;mso-width-percent:0;mso-height-percent:0;mso-width-relative:page;mso-height-relative:page;v-text-anchor:top" o:gfxdata="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" filled="f" stroked="f">
-              <v:textbox inset="0,0,0,0">
-                <w:txbxContent>
-                  <w:p>
-                    <w:pPr>
-                      <w:spacing w:line="240" w:lineRule="exact"/>
-                      <w:ind w:left="40"/>
-                      <w:rPr>
-                        <w:rFonts w:ascii="Arial" w:eastAsia="Arial" w:hAnsi="Arial" w:cs="Arial"/>
-                        <w:sz w:val="22"/>
-                        <w:szCs w:val="22"/>
-                      </w:rPr>
-                    </w:pPr>
-                    <w:r>
-                      <w:fldChar w:fldCharType="begin"/>
-                    </w:r>
-                    <w:r>
-                      <w:rPr>
-                        <w:rFonts w:ascii="Arial" w:eastAsia="Arial" w:hAnsi="Arial" w:cs="Arial"/>
-                        <w:sz w:val="22"/>
-                        <w:szCs w:val="22"/>
-                      </w:rPr>
-                      <w:instrText xml:space="preserve"> PAGE </w:instrText>
-                    </w:r>
-                    <w:r>
-                      <w:fldChar w:fldCharType="separate"/>
-                    </w:r>
-                    <w:r>
-                      <w:t>40</w:t>
-                    </w:r>
-                    <w:r>
-                      <w:fldChar w:fldCharType="end"/>
-                    </w:r>
-                  </w:p>
-                </w:txbxContent>
-              </v:textbox>
-              <w10:wrap anchorx="page" anchory="page"/>
-            </v:shape>
-          </w:pict>
-        </mc:Fallback>
-      </mc:AlternateContent>
-    </w:r>
   </w:p>
 </w:ftr>
 </file>
@@ -4174,7 +3985,7 @@
 </file>
 
 <file path=customXml/itemProps1.xml><?xml version="1.0" encoding="utf-8"?>
-<ds:datastoreItem xmlns:ds="http://schemas.openxmlformats.org/officeDocument/2006/customXml" ds:itemID="{045DE60B-A667-4282-B6F2-D66D723E7766}">
+<ds:datastoreItem xmlns:ds="http://schemas.openxmlformats.org/officeDocument/2006/customXml" ds:itemID="{7033AA19-4E9A-42C9-B779-806859DD8F88}">
   <ds:schemaRefs>
     <ds:schemaRef ds:uri="http://schemas.openxmlformats.org/officeDocument/2006/bibliography"/>
   </ds:schemaRefs>

</xml_diff>

<commit_message>
use case model fixed
</commit_message>
<xml_diff>
--- a/Garcon_SRS.docx
+++ b/Garcon_SRS.docx
@@ -2290,15 +2290,17 @@
       </w:r>
     </w:p>
     <w:p>
+      <w:bookmarkStart w:id="0" w:name="_GoBack"/>
+      <w:bookmarkEnd w:id="0"/>
       <w:r>
         <w:rPr>
           <w:noProof/>
         </w:rPr>
         <w:drawing>
           <wp:inline distT="0" distB="0" distL="0" distR="0">
-            <wp:extent cx="6069330" cy="7023735"/>
-            <wp:effectExtent l="0" t="0" r="7620" b="5715"/>
-            <wp:docPr id="7" name="Resim 7"/>
+            <wp:extent cx="6071870" cy="6925310"/>
+            <wp:effectExtent l="0" t="0" r="5080" b="8890"/>
+            <wp:docPr id="2" name="Resim 2"/>
             <wp:cNvGraphicFramePr>
               <a:graphicFrameLocks xmlns:a="http://schemas.openxmlformats.org/drawingml/2006/main" noChangeAspect="1"/>
             </wp:cNvGraphicFramePr>
@@ -2306,7 +2308,7 @@
               <a:graphicData uri="http://schemas.openxmlformats.org/drawingml/2006/picture">
                 <pic:pic xmlns:pic="http://schemas.openxmlformats.org/drawingml/2006/picture">
                   <pic:nvPicPr>
-                    <pic:cNvPr id="0" name="Picture 6"/>
+                    <pic:cNvPr id="0" name="Picture 1"/>
                     <pic:cNvPicPr>
                       <a:picLocks noChangeAspect="1" noChangeArrowheads="1"/>
                     </pic:cNvPicPr>
@@ -2327,7 +2329,7 @@
                   <pic:spPr bwMode="auto">
                     <a:xfrm>
                       <a:off x="0" y="0"/>
-                      <a:ext cx="6069330" cy="7023735"/>
+                      <a:ext cx="6071870" cy="6925310"/>
                     </a:xfrm>
                     <a:prstGeom prst="rect">
                       <a:avLst/>
@@ -14058,8 +14060,6 @@
         </w:rPr>
         <w:t>.8 Supporting Information</w:t>
       </w:r>
-      <w:bookmarkStart w:id="0" w:name="_GoBack"/>
-      <w:bookmarkEnd w:id="0"/>
     </w:p>
     <w:sectPr>
       <w:footerReference w:type="default" r:id="rId11"/>
@@ -15840,7 +15840,7 @@
 </file>
 
 <file path=customXml/itemProps1.xml><?xml version="1.0" encoding="utf-8"?>
-<ds:datastoreItem xmlns:ds="http://schemas.openxmlformats.org/officeDocument/2006/customXml" ds:itemID="{5424A65F-A492-459F-979D-3058A028B89D}">
+<ds:datastoreItem xmlns:ds="http://schemas.openxmlformats.org/officeDocument/2006/customXml" ds:itemID="{CD8E7E42-B43A-461A-B6BD-E7CBB10FAA1C}">
   <ds:schemaRefs>
     <ds:schemaRef ds:uri="http://schemas.openxmlformats.org/officeDocument/2006/bibliography"/>
   </ds:schemaRefs>

</xml_diff>